<commit_message>
Added to Logic Gates notes.
</commit_message>
<xml_diff>
--- a/Notes/Paper 2/Computer Systems/Logic Gates.docx
+++ b/Notes/Paper 2/Computer Systems/Logic Gates.docx
@@ -14,15 +14,7 @@
         <w:rPr>
           <w:u w:val="single" w:color="FF0000"/>
         </w:rPr>
-        <w:t>L</w:t>
-      </w:r>
-      <w:bookmarkStart w:id="0" w:name="_GoBack"/>
-      <w:bookmarkEnd w:id="0"/>
-      <w:r>
-        <w:rPr>
-          <w:u w:val="single" w:color="FF0000"/>
-        </w:rPr>
-        <w:t>ogic Gates</w:t>
+        <w:t>Logic Gates</w:t>
       </w:r>
     </w:p>
     <w:p>
@@ -353,7 +345,7 @@
         </w:rPr>
         <w:drawing>
           <wp:inline distT="0" distB="0" distL="0" distR="0" wp14:anchorId="3288C3BA">
-            <wp:extent cx="5063706" cy="2312255"/>
+            <wp:extent cx="4050565" cy="1849622"/>
             <wp:effectExtent l="0" t="0" r="0" b="0"/>
             <wp:docPr id="7" name="Picture 7"/>
             <wp:cNvGraphicFramePr>
@@ -369,7 +361,7 @@
                     </pic:cNvPicPr>
                   </pic:nvPicPr>
                   <pic:blipFill rotWithShape="1">
-                    <a:blip r:embed="rId7">
+                    <a:blip r:embed="rId7" cstate="print">
                       <a:extLst>
                         <a:ext uri="{28A0092B-C50C-407E-A947-70E740481C1C}">
                           <a14:useLocalDpi xmlns:a14="http://schemas.microsoft.com/office/drawing/2010/main" val="0"/>
@@ -382,7 +374,7 @@
                   <pic:spPr bwMode="auto">
                     <a:xfrm>
                       <a:off x="0" y="0"/>
-                      <a:ext cx="5607753" cy="2560685"/>
+                      <a:ext cx="4497507" cy="2053710"/>
                     </a:xfrm>
                     <a:prstGeom prst="rect">
                       <a:avLst/>
@@ -428,7 +420,7 @@
         <w:tblLook w:val="04A0" w:firstRow="1" w:lastRow="0" w:firstColumn="1" w:lastColumn="0" w:noHBand="0" w:noVBand="1"/>
       </w:tblPr>
       <w:tblGrid>
-        <w:gridCol w:w="2764"/>
+        <w:gridCol w:w="3006"/>
         <w:gridCol w:w="2765"/>
       </w:tblGrid>
       <w:tr>
@@ -480,10 +472,14 @@
               <w:jc w:val="center"/>
             </w:pPr>
             <w:r>
+              <w:rPr>
+                <w:noProof/>
+                <w:lang w:eastAsia="en-GB"/>
+              </w:rPr>
               <w:drawing>
                 <wp:inline distT="0" distB="0" distL="0" distR="0" wp14:anchorId="65155572" wp14:editId="7E7BE382">
-                  <wp:extent cx="879894" cy="596939"/>
-                  <wp:effectExtent l="0" t="0" r="0" b="0"/>
+                  <wp:extent cx="701764" cy="476092"/>
+                  <wp:effectExtent l="0" t="0" r="0" b="635"/>
                   <wp:docPr id="10" name="Picture 2" descr="http://www.clker.com/cliparts/d/3/8/2/12065670311495995000nobody_Digital_logic_gates.svg.hi.png"/>
                   <wp:cNvGraphicFramePr>
                     <a:graphicFrameLocks xmlns:a="http://schemas.openxmlformats.org/drawingml/2006/main" noChangeAspect="1"/>
@@ -511,7 +507,7 @@
                         <pic:spPr bwMode="auto">
                           <a:xfrm>
                             <a:off x="0" y="0"/>
-                            <a:ext cx="892846" cy="605726"/>
+                            <a:ext cx="717721" cy="486918"/>
                           </a:xfrm>
                           <a:prstGeom prst="rect">
                             <a:avLst/>
@@ -560,9 +556,13 @@
               <w:jc w:val="center"/>
             </w:pPr>
             <w:r>
+              <w:rPr>
+                <w:noProof/>
+                <w:lang w:eastAsia="en-GB"/>
+              </w:rPr>
               <w:drawing>
                 <wp:inline distT="0" distB="0" distL="0" distR="0" wp14:anchorId="51FADA98" wp14:editId="77B99906">
-                  <wp:extent cx="1067959" cy="741871"/>
+                  <wp:extent cx="770816" cy="535457"/>
                   <wp:effectExtent l="0" t="0" r="0" b="0"/>
                   <wp:docPr id="9" name="Picture 2" descr="http://www.clker.com/cliparts/d/3/8/2/12065670311495995000nobody_Digital_logic_gates.svg.hi.png"/>
                   <wp:cNvGraphicFramePr>
@@ -591,7 +591,7 @@
                         <pic:spPr bwMode="auto">
                           <a:xfrm>
                             <a:off x="0" y="0"/>
-                            <a:ext cx="1071106" cy="744057"/>
+                            <a:ext cx="779932" cy="541789"/>
                           </a:xfrm>
                           <a:prstGeom prst="rect">
                             <a:avLst/>
@@ -643,6 +643,9 @@
           <w:p>
             <w:pPr>
               <w:jc w:val="center"/>
+              <w:rPr>
+                <w:sz w:val="14"/>
+              </w:rPr>
             </w:pPr>
           </w:p>
           <w:p>
@@ -656,8 +659,8 @@
               </w:rPr>
               <w:drawing>
                 <wp:inline distT="0" distB="0" distL="0" distR="0" wp14:anchorId="07382EA7">
-                  <wp:extent cx="1112807" cy="621431"/>
-                  <wp:effectExtent l="0" t="0" r="0" b="0"/>
+                  <wp:extent cx="778373" cy="434672"/>
+                  <wp:effectExtent l="0" t="0" r="3175" b="0"/>
                   <wp:docPr id="8" name="Picture 8"/>
                   <wp:cNvGraphicFramePr>
                     <a:graphicFrameLocks xmlns:a="http://schemas.openxmlformats.org/drawingml/2006/main" noChangeAspect="1"/>
@@ -672,7 +675,7 @@
                           </pic:cNvPicPr>
                         </pic:nvPicPr>
                         <pic:blipFill>
-                          <a:blip r:embed="rId9">
+                          <a:blip r:embed="rId9" cstate="print">
                             <a:extLst>
                               <a:ext uri="{28A0092B-C50C-407E-A947-70E740481C1C}">
                                 <a14:useLocalDpi xmlns:a14="http://schemas.microsoft.com/office/drawing/2010/main" val="0"/>
@@ -687,7 +690,7 @@
                         <pic:spPr bwMode="auto">
                           <a:xfrm>
                             <a:off x="0" y="0"/>
-                            <a:ext cx="1117093" cy="623825"/>
+                            <a:ext cx="793477" cy="443106"/>
                           </a:xfrm>
                           <a:prstGeom prst="rect">
                             <a:avLst/>
@@ -739,11 +742,15 @@
               <w:jc w:val="center"/>
             </w:pPr>
             <w:r>
+              <w:rPr>
+                <w:noProof/>
+                <w:lang w:eastAsia="en-GB"/>
+              </w:rPr>
               <mc:AlternateContent>
                 <mc:Choice Requires="wpg">
                   <w:drawing>
                     <wp:inline distT="0" distB="0" distL="0" distR="0" wp14:anchorId="5C629834" wp14:editId="4D75EA71">
-                      <wp:extent cx="1164566" cy="770827"/>
+                      <wp:extent cx="770816" cy="510093"/>
                       <wp:effectExtent l="0" t="0" r="0" b="0"/>
                       <wp:docPr id="18" name="Group 17"/>
                       <wp:cNvGraphicFramePr/>
@@ -754,7 +761,7 @@
                             <wpg:grpSpPr>
                               <a:xfrm>
                                 <a:off x="0" y="0"/>
-                                <a:ext cx="1164566" cy="770827"/>
+                                <a:ext cx="770816" cy="510093"/>
                                 <a:chOff x="0" y="0"/>
                                 <a:chExt cx="1881056" cy="1245130"/>
                               </a:xfrm>
@@ -843,7 +850,7 @@
                 </mc:Choice>
                 <mc:Fallback>
                   <w:pict>
-                    <v:group w14:anchorId="3DF647E2" id="Group 17" o:spid="_x0000_s1026" style="width:91.7pt;height:60.7pt;mso-position-horizontal-relative:char;mso-position-vertical-relative:line" coordsize="18810,12451" o:gfxdata="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">
+                    <v:group w14:anchorId="6C6C74A3" id="Group 17" o:spid="_x0000_s1026" style="width:60.7pt;height:40.15pt;mso-position-horizontal-relative:char;mso-position-vertical-relative:line" coordsize="18810,12451" o:gfxdata="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">
                       <v:shapetype id="_x0000_t75" coordsize="21600,21600" o:spt="75" o:preferrelative="t" path="m@4@5l@4@11@9@11@9@5xe" filled="f" stroked="f">
                         <v:stroke joinstyle="miter"/>
                         <v:formulas>
@@ -866,7 +873,7 @@
                       <v:shape id="Picture 2" o:spid="_x0000_s1027" type="#_x0000_t75" alt="http://www.clker.com/cliparts/d/3/8/2/12065670311495995000nobody_Digital_logic_gates.svg.hi.png" style="position:absolute;width:18810;height:12451;visibility:visible;mso-wrap-style:square" o:gfxdata="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">
                         <v:imagedata r:id="rId10" o:title="12065670311495995000nobody_Digital_logic_gates.svg.hi" croptop="35407f" cropbottom="16889f" cropright="35382f"/>
                       </v:shape>
-                      <v:oval id="Oval 3" o:spid="_x0000_s1028" style="position:absolute;left:15397;top:6309;width:1131;height:1130;visibility:visible;mso-wrap-style:square;v-text-anchor:middle" o:gfxdata="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" fillcolor="white [3212]" strokecolor="#464646 [3213]" strokeweight="2.25pt">
+                      <v:oval id="Oval 3" o:spid="_x0000_s1028" style="position:absolute;left:15397;top:6309;width:1131;height:1130;visibility:visible;mso-wrap-style:square;v-text-anchor:middle" o:gfxdata="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" fillcolor="white [3212]" strokecolor="black [3213]" strokeweight="2.25pt">
                         <v:stroke joinstyle="miter"/>
                       </v:oval>
                       <w10:anchorlock/>
@@ -896,11 +903,337 @@
           </w:p>
         </w:tc>
       </w:tr>
+      <w:tr>
+        <w:trPr>
+          <w:cnfStyle w:val="000000100000" w:firstRow="0" w:lastRow="0" w:firstColumn="0" w:lastColumn="0" w:oddVBand="0" w:evenVBand="0" w:oddHBand="1" w:evenHBand="0" w:firstRowFirstColumn="0" w:firstRowLastColumn="0" w:lastRowFirstColumn="0" w:lastRowLastColumn="0"/>
+          <w:jc w:val="center"/>
+        </w:trPr>
+        <w:tc>
+          <w:tcPr>
+            <w:cnfStyle w:val="001000000000" w:firstRow="0" w:lastRow="0" w:firstColumn="1" w:lastColumn="0" w:oddVBand="0" w:evenVBand="0" w:oddHBand="0" w:evenHBand="0" w:firstRowFirstColumn="0" w:firstRowLastColumn="0" w:lastRowFirstColumn="0" w:lastRowLastColumn="0"/>
+            <w:tcW w:w="2764" w:type="dxa"/>
+            <w:vAlign w:val="center"/>
+          </w:tcPr>
+          <w:p>
+            <w:pPr>
+              <w:jc w:val="center"/>
+              <w:rPr>
+                <w:noProof/>
+                <w:sz w:val="6"/>
+                <w:lang w:eastAsia="en-GB"/>
+              </w:rPr>
+            </w:pPr>
+          </w:p>
+          <w:p>
+            <w:pPr>
+              <w:jc w:val="center"/>
+              <w:rPr>
+                <w:noProof/>
+                <w:lang w:eastAsia="en-GB"/>
+              </w:rPr>
+            </w:pPr>
+            <w:r>
+              <w:rPr>
+                <w:noProof/>
+                <w:lang w:eastAsia="en-GB"/>
+              </w:rPr>
+              <w:drawing>
+                <wp:inline distT="0" distB="0" distL="0" distR="0" wp14:anchorId="4FA68354">
+                  <wp:extent cx="1152939" cy="715320"/>
+                  <wp:effectExtent l="0" t="0" r="0" b="8890"/>
+                  <wp:docPr id="15" name="Picture 15"/>
+                  <wp:cNvGraphicFramePr>
+                    <a:graphicFrameLocks xmlns:a="http://schemas.openxmlformats.org/drawingml/2006/main" noChangeAspect="1"/>
+                  </wp:cNvGraphicFramePr>
+                  <a:graphic xmlns:a="http://schemas.openxmlformats.org/drawingml/2006/main">
+                    <a:graphicData uri="http://schemas.openxmlformats.org/drawingml/2006/picture">
+                      <pic:pic xmlns:pic="http://schemas.openxmlformats.org/drawingml/2006/picture">
+                        <pic:nvPicPr>
+                          <pic:cNvPr id="0" name="Picture 2"/>
+                          <pic:cNvPicPr>
+                            <a:picLocks noChangeAspect="1" noChangeArrowheads="1"/>
+                          </pic:cNvPicPr>
+                        </pic:nvPicPr>
+                        <pic:blipFill>
+                          <a:blip r:embed="rId11" cstate="print">
+                            <a:extLst>
+                              <a:ext uri="{28A0092B-C50C-407E-A947-70E740481C1C}">
+                                <a14:useLocalDpi xmlns:a14="http://schemas.microsoft.com/office/drawing/2010/main" val="0"/>
+                              </a:ext>
+                            </a:extLst>
+                          </a:blip>
+                          <a:srcRect/>
+                          <a:stretch>
+                            <a:fillRect/>
+                          </a:stretch>
+                        </pic:blipFill>
+                        <pic:spPr bwMode="auto">
+                          <a:xfrm>
+                            <a:off x="0" y="0"/>
+                            <a:ext cx="1171055" cy="726560"/>
+                          </a:xfrm>
+                          <a:prstGeom prst="rect">
+                            <a:avLst/>
+                          </a:prstGeom>
+                          <a:noFill/>
+                        </pic:spPr>
+                      </pic:pic>
+                    </a:graphicData>
+                  </a:graphic>
+                </wp:inline>
+              </w:drawing>
+            </w:r>
+          </w:p>
+        </w:tc>
+        <w:tc>
+          <w:tcPr>
+            <w:tcW w:w="2765" w:type="dxa"/>
+            <w:vAlign w:val="center"/>
+          </w:tcPr>
+          <w:p>
+            <w:pPr>
+              <w:jc w:val="center"/>
+              <w:cnfStyle w:val="000000100000" w:firstRow="0" w:lastRow="0" w:firstColumn="0" w:lastColumn="0" w:oddVBand="0" w:evenVBand="0" w:oddHBand="1" w:evenHBand="0" w:firstRowFirstColumn="0" w:firstRowLastColumn="0" w:lastRowFirstColumn="0" w:lastRowLastColumn="0"/>
+              <w:rPr>
+                <w:sz w:val="32"/>
+              </w:rPr>
+            </w:pPr>
+            <w:r>
+              <w:rPr>
+                <w:sz w:val="32"/>
+              </w:rPr>
+              <w:t>!( (A&amp;B) &amp; (C|D) )</w:t>
+            </w:r>
+          </w:p>
+        </w:tc>
+      </w:tr>
+      <w:tr>
+        <w:trPr>
+          <w:jc w:val="center"/>
+        </w:trPr>
+        <w:tc>
+          <w:tcPr>
+            <w:cnfStyle w:val="001000000000" w:firstRow="0" w:lastRow="0" w:firstColumn="1" w:lastColumn="0" w:oddVBand="0" w:evenVBand="0" w:oddHBand="0" w:evenHBand="0" w:firstRowFirstColumn="0" w:firstRowLastColumn="0" w:lastRowFirstColumn="0" w:lastRowLastColumn="0"/>
+            <w:tcW w:w="2764" w:type="dxa"/>
+            <w:vAlign w:val="center"/>
+          </w:tcPr>
+          <w:p>
+            <w:pPr>
+              <w:jc w:val="center"/>
+              <w:rPr>
+                <w:noProof/>
+                <w:lang w:eastAsia="en-GB"/>
+              </w:rPr>
+            </w:pPr>
+            <w:bookmarkStart w:id="0" w:name="_GoBack"/>
+            <w:r>
+              <w:rPr>
+                <w:noProof/>
+                <w:lang w:eastAsia="en-GB"/>
+              </w:rPr>
+              <w:drawing>
+                <wp:inline distT="0" distB="0" distL="0" distR="0" wp14:anchorId="5A19D6CA">
+                  <wp:extent cx="1769165" cy="1212697"/>
+                  <wp:effectExtent l="0" t="0" r="2540" b="0"/>
+                  <wp:docPr id="13" name="Picture 13"/>
+                  <wp:cNvGraphicFramePr>
+                    <a:graphicFrameLocks xmlns:a="http://schemas.openxmlformats.org/drawingml/2006/main" noChangeAspect="1"/>
+                  </wp:cNvGraphicFramePr>
+                  <a:graphic xmlns:a="http://schemas.openxmlformats.org/drawingml/2006/main">
+                    <a:graphicData uri="http://schemas.openxmlformats.org/drawingml/2006/picture">
+                      <pic:pic xmlns:pic="http://schemas.openxmlformats.org/drawingml/2006/picture">
+                        <pic:nvPicPr>
+                          <pic:cNvPr id="0" name="Picture 2"/>
+                          <pic:cNvPicPr>
+                            <a:picLocks noChangeAspect="1" noChangeArrowheads="1"/>
+                          </pic:cNvPicPr>
+                        </pic:nvPicPr>
+                        <pic:blipFill>
+                          <a:blip r:embed="rId12" cstate="print">
+                            <a:extLst>
+                              <a:ext uri="{28A0092B-C50C-407E-A947-70E740481C1C}">
+                                <a14:useLocalDpi xmlns:a14="http://schemas.microsoft.com/office/drawing/2010/main" val="0"/>
+                              </a:ext>
+                            </a:extLst>
+                          </a:blip>
+                          <a:srcRect/>
+                          <a:stretch>
+                            <a:fillRect/>
+                          </a:stretch>
+                        </pic:blipFill>
+                        <pic:spPr bwMode="auto">
+                          <a:xfrm>
+                            <a:off x="0" y="0"/>
+                            <a:ext cx="1771453" cy="1214266"/>
+                          </a:xfrm>
+                          <a:prstGeom prst="rect">
+                            <a:avLst/>
+                          </a:prstGeom>
+                          <a:noFill/>
+                        </pic:spPr>
+                      </pic:pic>
+                    </a:graphicData>
+                  </a:graphic>
+                </wp:inline>
+              </w:drawing>
+            </w:r>
+            <w:bookmarkEnd w:id="0"/>
+          </w:p>
+        </w:tc>
+        <w:tc>
+          <w:tcPr>
+            <w:tcW w:w="2765" w:type="dxa"/>
+            <w:vAlign w:val="center"/>
+          </w:tcPr>
+          <w:p>
+            <w:pPr>
+              <w:jc w:val="center"/>
+              <w:cnfStyle w:val="000000000000" w:firstRow="0" w:lastRow="0" w:firstColumn="0" w:lastColumn="0" w:oddVBand="0" w:evenVBand="0" w:oddHBand="0" w:evenHBand="0" w:firstRowFirstColumn="0" w:firstRowLastColumn="0" w:lastRowFirstColumn="0" w:lastRowLastColumn="0"/>
+              <w:rPr>
+                <w:sz w:val="32"/>
+              </w:rPr>
+            </w:pPr>
+          </w:p>
+        </w:tc>
+      </w:tr>
     </w:tbl>
     <w:p/>
+    <w:p>
+      <w:r>
+        <w:rPr>
+          <w:noProof/>
+          <w:lang w:eastAsia="en-GB"/>
+        </w:rPr>
+        <mc:AlternateContent>
+          <mc:Choice Requires="wps">
+            <w:drawing>
+              <wp:anchor distT="0" distB="0" distL="114300" distR="114300" simplePos="0" relativeHeight="251659264" behindDoc="0" locked="0" layoutInCell="1" allowOverlap="1">
+                <wp:simplePos x="0" y="0"/>
+                <wp:positionH relativeFrom="column">
+                  <wp:posOffset>3733165</wp:posOffset>
+                </wp:positionH>
+                <wp:positionV relativeFrom="paragraph">
+                  <wp:posOffset>29210</wp:posOffset>
+                </wp:positionV>
+                <wp:extent cx="193040" cy="0"/>
+                <wp:effectExtent l="0" t="0" r="35560" b="19050"/>
+                <wp:wrapNone/>
+                <wp:docPr id="5" name="Straight Connector 5"/>
+                <wp:cNvGraphicFramePr/>
+                <a:graphic xmlns:a="http://schemas.openxmlformats.org/drawingml/2006/main">
+                  <a:graphicData uri="http://schemas.microsoft.com/office/word/2010/wordprocessingShape">
+                    <wps:wsp>
+                      <wps:cNvCnPr/>
+                      <wps:spPr>
+                        <a:xfrm>
+                          <a:off x="0" y="0"/>
+                          <a:ext cx="193040" cy="0"/>
+                        </a:xfrm>
+                        <a:prstGeom prst="line">
+                          <a:avLst/>
+                        </a:prstGeom>
+                      </wps:spPr>
+                      <wps:style>
+                        <a:lnRef idx="2">
+                          <a:schemeClr val="dk1"/>
+                        </a:lnRef>
+                        <a:fillRef idx="0">
+                          <a:schemeClr val="dk1"/>
+                        </a:fillRef>
+                        <a:effectRef idx="1">
+                          <a:schemeClr val="dk1"/>
+                        </a:effectRef>
+                        <a:fontRef idx="minor">
+                          <a:schemeClr val="tx1"/>
+                        </a:fontRef>
+                      </wps:style>
+                      <wps:bodyPr/>
+                    </wps:wsp>
+                  </a:graphicData>
+                </a:graphic>
+              </wp:anchor>
+            </w:drawing>
+          </mc:Choice>
+          <mc:Fallback>
+            <w:pict>
+              <v:line w14:anchorId="1EA2849E" id="Straight Connector 5" o:spid="_x0000_s1026" style="position:absolute;z-index:251659264;visibility:visible;mso-wrap-style:square;mso-wrap-distance-left:9pt;mso-wrap-distance-top:0;mso-wrap-distance-right:9pt;mso-wrap-distance-bottom:0;mso-position-horizontal:absolute;mso-position-horizontal-relative:text;mso-position-vertical:absolute;mso-position-vertical-relative:text" from="293.95pt,2.3pt" to="309.15pt,2.3pt" o:gfxdata="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" strokecolor="black [3200]" strokeweight="1pt">
+                <v:stroke joinstyle="miter"/>
+              </v:line>
+            </w:pict>
+          </mc:Fallback>
+        </mc:AlternateContent>
+      </w:r>
+      <w:r>
+        <w:rPr>
+          <w:noProof/>
+          <w:lang w:eastAsia="en-GB"/>
+        </w:rPr>
+        <mc:AlternateContent>
+          <mc:Choice Requires="wps">
+            <w:drawing>
+              <wp:anchor distT="0" distB="0" distL="114300" distR="114300" simplePos="0" relativeHeight="251660288" behindDoc="0" locked="0" layoutInCell="1" allowOverlap="1">
+                <wp:simplePos x="0" y="0"/>
+                <wp:positionH relativeFrom="column">
+                  <wp:posOffset>4059591</wp:posOffset>
+                </wp:positionH>
+                <wp:positionV relativeFrom="paragraph">
+                  <wp:posOffset>29713</wp:posOffset>
+                </wp:positionV>
+                <wp:extent cx="75912" cy="0"/>
+                <wp:effectExtent l="0" t="0" r="19685" b="19050"/>
+                <wp:wrapNone/>
+                <wp:docPr id="11" name="Straight Connector 11"/>
+                <wp:cNvGraphicFramePr/>
+                <a:graphic xmlns:a="http://schemas.openxmlformats.org/drawingml/2006/main">
+                  <a:graphicData uri="http://schemas.microsoft.com/office/word/2010/wordprocessingShape">
+                    <wps:wsp>
+                      <wps:cNvCnPr/>
+                      <wps:spPr>
+                        <a:xfrm>
+                          <a:off x="0" y="0"/>
+                          <a:ext cx="75912" cy="0"/>
+                        </a:xfrm>
+                        <a:prstGeom prst="line">
+                          <a:avLst/>
+                        </a:prstGeom>
+                      </wps:spPr>
+                      <wps:style>
+                        <a:lnRef idx="2">
+                          <a:schemeClr val="dk1"/>
+                        </a:lnRef>
+                        <a:fillRef idx="0">
+                          <a:schemeClr val="dk1"/>
+                        </a:fillRef>
+                        <a:effectRef idx="1">
+                          <a:schemeClr val="dk1"/>
+                        </a:effectRef>
+                        <a:fontRef idx="minor">
+                          <a:schemeClr val="tx1"/>
+                        </a:fontRef>
+                      </wps:style>
+                      <wps:bodyPr/>
+                    </wps:wsp>
+                  </a:graphicData>
+                </a:graphic>
+              </wp:anchor>
+            </w:drawing>
+          </mc:Choice>
+          <mc:Fallback>
+            <w:pict>
+              <v:line w14:anchorId="434199CD" id="Straight Connector 11" o:spid="_x0000_s1026" style="position:absolute;z-index:251660288;visibility:visible;mso-wrap-style:square;mso-wrap-distance-left:9pt;mso-wrap-distance-top:0;mso-wrap-distance-right:9pt;mso-wrap-distance-bottom:0;mso-position-horizontal:absolute;mso-position-horizontal-relative:text;mso-position-vertical:absolute;mso-position-vertical-relative:text" from="319.65pt,2.35pt" to="325.65pt,2.35pt" o:gfxdata="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" strokecolor="black [3200]" strokeweight="1pt">
+                <v:stroke joinstyle="miter"/>
+              </v:line>
+            </w:pict>
+          </mc:Fallback>
+        </mc:AlternateContent>
+      </w:r>
+      <w:r>
+        <w:t>Some expressions are equivalent, for example, A.A = A, therefore A.A = A</w:t>
+      </w:r>
+    </w:p>
     <w:sectPr>
-      <w:headerReference w:type="default" r:id="rId11"/>
-      <w:footerReference w:type="default" r:id="rId12"/>
+      <w:headerReference w:type="default" r:id="rId13"/>
+      <w:footerReference w:type="default" r:id="rId14"/>
       <w:pgSz w:w="11906" w:h="16838"/>
       <w:pgMar w:top="720" w:right="720" w:bottom="720" w:left="720" w:header="708" w:footer="708" w:gutter="0"/>
       <w:cols w:space="708"/>
@@ -1397,6 +1730,7 @@
   <w:style w:type="character" w:default="1" w:styleId="DefaultParagraphFont">
     <w:name w:val="Default Paragraph Font"/>
     <w:uiPriority w:val="1"/>
+    <w:semiHidden/>
     <w:unhideWhenUsed/>
   </w:style>
   <w:style w:type="table" w:default="1" w:styleId="TableNormal">
@@ -1680,7 +2014,7 @@
   <a:themeElements>
     <a:clrScheme name="Office">
       <a:dk1>
-        <a:sysClr val="windowText" lastClr="464646"/>
+        <a:sysClr val="windowText" lastClr="000000"/>
       </a:dk1>
       <a:lt1>
         <a:sysClr val="window" lastClr="FFFFFF"/>

</xml_diff>